<commit_message>
Change docstring format (rename Prog to File)
</commit_message>
<xml_diff>
--- a/2_codingFundamentals/lessons/3_commenting/Examples.docx
+++ b/2_codingFundamentals/lessons/3_commenting/Examples.docx
@@ -1,10 +1,8 @@
 
 <file path=word/document.xml><?xml version="1.0" encoding="utf-8"?>
-<w:document xmlns:wpc="http://schemas.microsoft.com/office/word/2010/wordprocessingCanvas" xmlns:cx="http://schemas.microsoft.com/office/drawing/2014/chartex" xmlns:cx1="http://schemas.microsoft.com/office/drawing/2015/9/8/chartex" xmlns:cx2="http://schemas.microsoft.com/office/drawing/2015/10/21/chartex" xmlns:cx3="http://schemas.microsoft.com/office/drawing/2016/5/9/chartex" xmlns:cx4="http://schemas.microsoft.com/office/drawing/2016/5/10/chartex" xmlns:cx5="http://schemas.microsoft.com/office/drawing/2016/5/11/chartex" xmlns:cx6="http://schemas.microsoft.com/office/drawing/2016/5/12/chartex" xmlns:cx7="http://schemas.microsoft.com/office/drawing/2016/5/13/chartex" xmlns:cx8="http://schemas.microsoft.com/office/drawing/2016/5/14/chartex" xmlns:mc="http://schemas.openxmlformats.org/markup-compatibility/2006" xmlns:aink="http://schemas.microsoft.com/office/drawing/2016/ink" xmlns:am3d="http://schemas.microsoft.com/office/drawing/2017/model3d" xmlns:o="urn:schemas-microsoft-com:office:office" xmlns:r="http://schemas.openxmlformats.org/officeDocument/2006/relationships" xmlns:m="http://schemas.openxmlformats.org/officeDocument/2006/math" xmlns:v="urn:schemas-microsoft-com:vml" xmlns:wp14="http://schemas.microsoft.com/office/word/2010/wordprocessingDrawing" xmlns:wp="http://schemas.openxmlformats.org/drawingml/2006/wordprocessingDrawing" xmlns:w10="urn:schemas-microsoft-com:office:word" xmlns:w="http://schemas.openxmlformats.org/wordprocessingml/2006/main" xmlns:w14="http://schemas.microsoft.com/office/word/2010/wordml" xmlns:w15="http://schemas.microsoft.com/office/word/2012/wordml" xmlns:w16cid="http://schemas.microsoft.com/office/word/2016/wordml/cid" xmlns:w16se="http://schemas.microsoft.com/office/word/2015/wordml/symex" xmlns:wpg="http://schemas.microsoft.com/office/word/2010/wordprocessingGroup" xmlns:wpi="http://schemas.microsoft.com/office/word/2010/wordprocessingInk" xmlns:wne="http://schemas.microsoft.com/office/word/2006/wordml" xmlns:wps="http://schemas.microsoft.com/office/word/2010/wordprocessingShape" mc:Ignorable="w14 w15 w16se w16cid wp14">
+<w:document xmlns:wpc="http://schemas.microsoft.com/office/word/2010/wordprocessingCanvas" xmlns:cx="http://schemas.microsoft.com/office/drawing/2014/chartex" xmlns:cx1="http://schemas.microsoft.com/office/drawing/2015/9/8/chartex" xmlns:mc="http://schemas.openxmlformats.org/markup-compatibility/2006" xmlns:o="urn:schemas-microsoft-com:office:office" xmlns:r="http://schemas.openxmlformats.org/officeDocument/2006/relationships" xmlns:m="http://schemas.openxmlformats.org/officeDocument/2006/math" xmlns:v="urn:schemas-microsoft-com:vml" xmlns:wp14="http://schemas.microsoft.com/office/word/2010/wordprocessingDrawing" xmlns:wp="http://schemas.openxmlformats.org/drawingml/2006/wordprocessingDrawing" xmlns:w10="urn:schemas-microsoft-com:office:word" xmlns:w="http://schemas.openxmlformats.org/wordprocessingml/2006/main" xmlns:w14="http://schemas.microsoft.com/office/word/2010/wordml" xmlns:w15="http://schemas.microsoft.com/office/word/2012/wordml" xmlns:w16se="http://schemas.microsoft.com/office/word/2015/wordml/symex" xmlns:wpg="http://schemas.microsoft.com/office/word/2010/wordprocessingGroup" xmlns:wpi="http://schemas.microsoft.com/office/word/2010/wordprocessingInk" xmlns:wne="http://schemas.microsoft.com/office/word/2006/wordml" xmlns:wps="http://schemas.microsoft.com/office/word/2010/wordprocessingShape" mc:Ignorable="w14 w15 w16se wp14">
   <w:body>
     <w:p>
-      <w:bookmarkStart w:id="0" w:name="_GoBack"/>
-      <w:bookmarkEnd w:id="0"/>
       <w:r>
         <w:rPr>
           <w:noProof/>
@@ -81,7 +79,17 @@
                                 <w:sz w:val="18"/>
                                 <w:szCs w:val="18"/>
                               </w:rPr>
-                              <w:t>Prog:</w:t>
+                              <w:t>File</w:t>
+                            </w:r>
+                            <w:bookmarkStart w:id="0" w:name="_GoBack"/>
+                            <w:bookmarkEnd w:id="0"/>
+                            <w:r>
+                              <w:rPr>
+                                <w:color w:val="FF0000"/>
+                                <w:sz w:val="18"/>
+                                <w:szCs w:val="18"/>
+                              </w:rPr>
+                              <w:t>:</w:t>
                             </w:r>
                             <w:r>
                               <w:rPr>
@@ -188,23 +196,13 @@
                                 <w:szCs w:val="18"/>
                               </w:rPr>
                             </w:pPr>
-                            <w:proofErr w:type="spellStart"/>
-                            <w:r>
-                              <w:rPr>
-                                <w:color w:val="FF0000"/>
-                                <w:sz w:val="18"/>
-                                <w:szCs w:val="18"/>
-                              </w:rPr>
-                              <w:t>Desc</w:t>
-                            </w:r>
-                            <w:proofErr w:type="spellEnd"/>
-                            <w:r>
-                              <w:rPr>
-                                <w:color w:val="FF0000"/>
-                                <w:sz w:val="18"/>
-                                <w:szCs w:val="18"/>
-                              </w:rPr>
-                              <w:t>:</w:t>
+                            <w:r>
+                              <w:rPr>
+                                <w:color w:val="FF0000"/>
+                                <w:sz w:val="18"/>
+                                <w:szCs w:val="18"/>
+                              </w:rPr>
+                              <w:t>Desc:</w:t>
                             </w:r>
                             <w:r>
                               <w:rPr>
@@ -303,21 +301,7 @@
                               <w:rPr>
                                 <w:sz w:val="18"/>
                               </w:rPr>
-                              <w:t xml:space="preserve">user = </w:t>
-                            </w:r>
-                            <w:proofErr w:type="gramStart"/>
-                            <w:r>
-                              <w:rPr>
-                                <w:sz w:val="18"/>
-                              </w:rPr>
-                              <w:t>input(</w:t>
-                            </w:r>
-                            <w:proofErr w:type="gramEnd"/>
-                            <w:r>
-                              <w:rPr>
-                                <w:sz w:val="18"/>
-                              </w:rPr>
-                              <w:t>"What's your name?")</w:t>
+                              <w:t>user = input("What's your name?")</w:t>
                             </w:r>
                           </w:p>
                           <w:p>
@@ -328,21 +312,12 @@
                                 <w:szCs w:val="18"/>
                               </w:rPr>
                             </w:pPr>
-                            <w:proofErr w:type="gramStart"/>
-                            <w:r>
-                              <w:rPr>
-                                <w:sz w:val="18"/>
-                                <w:szCs w:val="18"/>
-                              </w:rPr>
-                              <w:t>print(</w:t>
-                            </w:r>
-                            <w:proofErr w:type="gramEnd"/>
-                            <w:r>
-                              <w:rPr>
-                                <w:sz w:val="18"/>
-                                <w:szCs w:val="18"/>
-                              </w:rPr>
-                              <w:t>"Hello " + user + ", my name is Computer.")</w:t>
+                            <w:r>
+                              <w:rPr>
+                                <w:sz w:val="18"/>
+                                <w:szCs w:val="18"/>
+                              </w:rPr>
+                              <w:t>print("Hello " + user + ", my name is Computer.")</w:t>
                             </w:r>
                           </w:p>
                         </w:txbxContent>
@@ -398,7 +373,17 @@
                           <w:sz w:val="18"/>
                           <w:szCs w:val="18"/>
                         </w:rPr>
-                        <w:t>Prog:</w:t>
+                        <w:t>File</w:t>
+                      </w:r>
+                      <w:bookmarkStart w:id="1" w:name="_GoBack"/>
+                      <w:bookmarkEnd w:id="1"/>
+                      <w:r>
+                        <w:rPr>
+                          <w:color w:val="FF0000"/>
+                          <w:sz w:val="18"/>
+                          <w:szCs w:val="18"/>
+                        </w:rPr>
+                        <w:t>:</w:t>
                       </w:r>
                       <w:r>
                         <w:rPr>
@@ -505,23 +490,13 @@
                           <w:szCs w:val="18"/>
                         </w:rPr>
                       </w:pPr>
-                      <w:proofErr w:type="spellStart"/>
-                      <w:r>
-                        <w:rPr>
-                          <w:color w:val="FF0000"/>
-                          <w:sz w:val="18"/>
-                          <w:szCs w:val="18"/>
-                        </w:rPr>
-                        <w:t>Desc</w:t>
-                      </w:r>
-                      <w:proofErr w:type="spellEnd"/>
-                      <w:r>
-                        <w:rPr>
-                          <w:color w:val="FF0000"/>
-                          <w:sz w:val="18"/>
-                          <w:szCs w:val="18"/>
-                        </w:rPr>
-                        <w:t>:</w:t>
+                      <w:r>
+                        <w:rPr>
+                          <w:color w:val="FF0000"/>
+                          <w:sz w:val="18"/>
+                          <w:szCs w:val="18"/>
+                        </w:rPr>
+                        <w:t>Desc:</w:t>
                       </w:r>
                       <w:r>
                         <w:rPr>
@@ -620,21 +595,7 @@
                         <w:rPr>
                           <w:sz w:val="18"/>
                         </w:rPr>
-                        <w:t xml:space="preserve">user = </w:t>
-                      </w:r>
-                      <w:proofErr w:type="gramStart"/>
-                      <w:r>
-                        <w:rPr>
-                          <w:sz w:val="18"/>
-                        </w:rPr>
-                        <w:t>input(</w:t>
-                      </w:r>
-                      <w:proofErr w:type="gramEnd"/>
-                      <w:r>
-                        <w:rPr>
-                          <w:sz w:val="18"/>
-                        </w:rPr>
-                        <w:t>"What's your name?")</w:t>
+                        <w:t>user = input("What's your name?")</w:t>
                       </w:r>
                     </w:p>
                     <w:p>
@@ -645,21 +606,12 @@
                           <w:szCs w:val="18"/>
                         </w:rPr>
                       </w:pPr>
-                      <w:proofErr w:type="gramStart"/>
-                      <w:r>
-                        <w:rPr>
-                          <w:sz w:val="18"/>
-                          <w:szCs w:val="18"/>
-                        </w:rPr>
-                        <w:t>print(</w:t>
-                      </w:r>
-                      <w:proofErr w:type="gramEnd"/>
-                      <w:r>
-                        <w:rPr>
-                          <w:sz w:val="18"/>
-                          <w:szCs w:val="18"/>
-                        </w:rPr>
-                        <w:t>"Hello " + user + ", my name is Computer.")</w:t>
+                      <w:r>
+                        <w:rPr>
+                          <w:sz w:val="18"/>
+                          <w:szCs w:val="18"/>
+                        </w:rPr>
+                        <w:t>print("Hello " + user + ", my name is Computer.")</w:t>
                       </w:r>
                     </w:p>
                   </w:txbxContent>
@@ -796,19 +748,11 @@
                                 <w:sz w:val="18"/>
                               </w:rPr>
                             </w:pPr>
-                            <w:proofErr w:type="gramStart"/>
-                            <w:r>
-                              <w:rPr>
-                                <w:sz w:val="18"/>
-                              </w:rPr>
-                              <w:t>print(</w:t>
-                            </w:r>
-                            <w:proofErr w:type="gramEnd"/>
-                            <w:r>
-                              <w:rPr>
-                                <w:sz w:val="18"/>
-                              </w:rPr>
-                              <w:t>'Welcome to the lottery, where you can try to guess the magic number!')</w:t>
+                            <w:r>
+                              <w:rPr>
+                                <w:sz w:val="18"/>
+                              </w:rPr>
+                              <w:t>print('Welcome to the lottery, where you can try to guess the magic number!')</w:t>
                             </w:r>
                           </w:p>
                           <w:p>
@@ -835,29 +779,7 @@
                               <w:rPr>
                                 <w:sz w:val="18"/>
                               </w:rPr>
-                              <w:t xml:space="preserve">guess = </w:t>
-                            </w:r>
-                            <w:proofErr w:type="spellStart"/>
-                            <w:proofErr w:type="gramStart"/>
-                            <w:r>
-                              <w:rPr>
-                                <w:sz w:val="18"/>
-                              </w:rPr>
-                              <w:t>int</w:t>
-                            </w:r>
-                            <w:proofErr w:type="spellEnd"/>
-                            <w:r>
-                              <w:rPr>
-                                <w:sz w:val="18"/>
-                              </w:rPr>
-                              <w:t>(</w:t>
-                            </w:r>
-                            <w:proofErr w:type="gramEnd"/>
-                            <w:r>
-                              <w:rPr>
-                                <w:sz w:val="18"/>
-                              </w:rPr>
-                              <w:t>input('Guess a number between 1 and 10: '))</w:t>
+                              <w:t>guess = int(input('Guess a number between 1 and 10: '))</w:t>
                             </w:r>
                           </w:p>
                           <w:p>
@@ -871,23 +793,7 @@
                               <w:rPr>
                                 <w:sz w:val="18"/>
                               </w:rPr>
-                              <w:t xml:space="preserve">answer = </w:t>
-                            </w:r>
-                            <w:proofErr w:type="spellStart"/>
-                            <w:proofErr w:type="gramStart"/>
-                            <w:r>
-                              <w:rPr>
-                                <w:sz w:val="18"/>
-                              </w:rPr>
-                              <w:t>random.randint</w:t>
-                            </w:r>
-                            <w:proofErr w:type="spellEnd"/>
-                            <w:proofErr w:type="gramEnd"/>
-                            <w:r>
-                              <w:rPr>
-                                <w:sz w:val="18"/>
-                              </w:rPr>
-                              <w:t>(1,10)</w:t>
+                              <w:t>answer = random.randint(1,10)</w:t>
                             </w:r>
                           </w:p>
                           <w:p>
@@ -929,20 +835,7 @@
                                 <w:sz w:val="18"/>
                               </w:rPr>
                               <w:tab/>
-                            </w:r>
-                            <w:proofErr w:type="gramStart"/>
-                            <w:r>
-                              <w:rPr>
-                                <w:sz w:val="18"/>
-                              </w:rPr>
-                              <w:t>print(</w:t>
-                            </w:r>
-                            <w:proofErr w:type="gramEnd"/>
-                            <w:r>
-                              <w:rPr>
-                                <w:sz w:val="18"/>
-                              </w:rPr>
-                              <w:t>'You win!')</w:t>
+                              <w:t>print('You win!')</w:t>
                             </w:r>
                           </w:p>
                           <w:p>
@@ -971,20 +864,7 @@
                                 <w:sz w:val="18"/>
                               </w:rPr>
                               <w:tab/>
-                            </w:r>
-                            <w:proofErr w:type="gramStart"/>
-                            <w:r>
-                              <w:rPr>
-                                <w:sz w:val="18"/>
-                              </w:rPr>
-                              <w:t>print(</w:t>
-                            </w:r>
-                            <w:proofErr w:type="gramEnd"/>
-                            <w:r>
-                              <w:rPr>
-                                <w:sz w:val="18"/>
-                              </w:rPr>
-                              <w:t>'You lose!')</w:t>
+                              <w:t>print('You lose!')</w:t>
                             </w:r>
                           </w:p>
                         </w:txbxContent>
@@ -998,7 +878,7 @@
               </wp:inline>
             </w:drawing>
           </mc:Choice>
-          <mc:Fallback>
+          <mc:Fallback xmlns:w16cid="http://schemas.microsoft.com/office/word/2016/wordml/cid" xmlns:am3d="http://schemas.microsoft.com/office/drawing/2017/model3d" xmlns:aink="http://schemas.microsoft.com/office/drawing/2016/ink" xmlns:cx8="http://schemas.microsoft.com/office/drawing/2016/5/14/chartex" xmlns:cx7="http://schemas.microsoft.com/office/drawing/2016/5/13/chartex" xmlns:cx6="http://schemas.microsoft.com/office/drawing/2016/5/12/chartex" xmlns:cx5="http://schemas.microsoft.com/office/drawing/2016/5/11/chartex" xmlns:cx4="http://schemas.microsoft.com/office/drawing/2016/5/10/chartex" xmlns:cx3="http://schemas.microsoft.com/office/drawing/2016/5/9/chartex" xmlns:cx2="http://schemas.microsoft.com/office/drawing/2015/10/21/chartex">
             <w:pict>
               <v:shape w14:anchorId="1E66FCD3" id="_x0000_s1027" type="#_x0000_t202" style="width:450.7pt;height:22.3pt;visibility:visible;mso-wrap-style:square;mso-left-percent:-10001;mso-top-percent:-10001;mso-position-horizontal:absolute;mso-position-horizontal-relative:char;mso-position-vertical:absolute;mso-position-vertical-relative:line;mso-left-percent:-10001;mso-top-percent:-10001;v-text-anchor:top" o:gfxdata="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">
                 <v:textbox style="mso-fit-shape-to-text:t" inset="14.4pt">
@@ -1296,7 +1176,7 @@
 </file>
 
 <file path=word/numbering.xml><?xml version="1.0" encoding="utf-8"?>
-<w:numbering xmlns:wpc="http://schemas.microsoft.com/office/word/2010/wordprocessingCanvas" xmlns:cx="http://schemas.microsoft.com/office/drawing/2014/chartex" xmlns:cx1="http://schemas.microsoft.com/office/drawing/2015/9/8/chartex" xmlns:cx2="http://schemas.microsoft.com/office/drawing/2015/10/21/chartex" xmlns:cx3="http://schemas.microsoft.com/office/drawing/2016/5/9/chartex" xmlns:cx4="http://schemas.microsoft.com/office/drawing/2016/5/10/chartex" xmlns:cx5="http://schemas.microsoft.com/office/drawing/2016/5/11/chartex" xmlns:cx6="http://schemas.microsoft.com/office/drawing/2016/5/12/chartex" xmlns:cx7="http://schemas.microsoft.com/office/drawing/2016/5/13/chartex" xmlns:cx8="http://schemas.microsoft.com/office/drawing/2016/5/14/chartex" xmlns:mc="http://schemas.openxmlformats.org/markup-compatibility/2006" xmlns:aink="http://schemas.microsoft.com/office/drawing/2016/ink" xmlns:am3d="http://schemas.microsoft.com/office/drawing/2017/model3d" xmlns:o="urn:schemas-microsoft-com:office:office" xmlns:r="http://schemas.openxmlformats.org/officeDocument/2006/relationships" xmlns:m="http://schemas.openxmlformats.org/officeDocument/2006/math" xmlns:v="urn:schemas-microsoft-com:vml" xmlns:wp14="http://schemas.microsoft.com/office/word/2010/wordprocessingDrawing" xmlns:wp="http://schemas.openxmlformats.org/drawingml/2006/wordprocessingDrawing" xmlns:w10="urn:schemas-microsoft-com:office:word" xmlns:w="http://schemas.openxmlformats.org/wordprocessingml/2006/main" xmlns:w14="http://schemas.microsoft.com/office/word/2010/wordml" xmlns:w15="http://schemas.microsoft.com/office/word/2012/wordml" xmlns:w16cid="http://schemas.microsoft.com/office/word/2016/wordml/cid" xmlns:w16se="http://schemas.microsoft.com/office/word/2015/wordml/symex" xmlns:wpg="http://schemas.microsoft.com/office/word/2010/wordprocessingGroup" xmlns:wpi="http://schemas.microsoft.com/office/word/2010/wordprocessingInk" xmlns:wne="http://schemas.microsoft.com/office/word/2006/wordml" xmlns:wps="http://schemas.microsoft.com/office/word/2010/wordprocessingShape" mc:Ignorable="w14 w15 w16se w16cid wp14">
+<w:numbering xmlns:wpc="http://schemas.microsoft.com/office/word/2010/wordprocessingCanvas" xmlns:cx="http://schemas.microsoft.com/office/drawing/2014/chartex" xmlns:cx1="http://schemas.microsoft.com/office/drawing/2015/9/8/chartex" xmlns:mc="http://schemas.openxmlformats.org/markup-compatibility/2006" xmlns:o="urn:schemas-microsoft-com:office:office" xmlns:r="http://schemas.openxmlformats.org/officeDocument/2006/relationships" xmlns:m="http://schemas.openxmlformats.org/officeDocument/2006/math" xmlns:v="urn:schemas-microsoft-com:vml" xmlns:wp14="http://schemas.microsoft.com/office/word/2010/wordprocessingDrawing" xmlns:wp="http://schemas.openxmlformats.org/drawingml/2006/wordprocessingDrawing" xmlns:w10="urn:schemas-microsoft-com:office:word" xmlns:w="http://schemas.openxmlformats.org/wordprocessingml/2006/main" xmlns:w14="http://schemas.microsoft.com/office/word/2010/wordml" xmlns:w15="http://schemas.microsoft.com/office/word/2012/wordml" xmlns:w16se="http://schemas.microsoft.com/office/word/2015/wordml/symex" xmlns:wpg="http://schemas.microsoft.com/office/word/2010/wordprocessingGroup" xmlns:wpi="http://schemas.microsoft.com/office/word/2010/wordprocessingInk" xmlns:wne="http://schemas.microsoft.com/office/word/2006/wordml" xmlns:wps="http://schemas.microsoft.com/office/word/2010/wordprocessingShape" mc:Ignorable="w14 w15 w16se wp14">
   <w:abstractNum w:abstractNumId="0" w15:restartNumberingAfterBreak="0">
     <w:nsid w:val="5BB32FDC"/>
     <w:multiLevelType w:val="hybridMultilevel"/>
@@ -1393,7 +1273,7 @@
 </file>
 
 <file path=word/styles.xml><?xml version="1.0" encoding="utf-8"?>
-<w:styles xmlns:mc="http://schemas.openxmlformats.org/markup-compatibility/2006" xmlns:r="http://schemas.openxmlformats.org/officeDocument/2006/relationships" xmlns:w="http://schemas.openxmlformats.org/wordprocessingml/2006/main" xmlns:w14="http://schemas.microsoft.com/office/word/2010/wordml" xmlns:w15="http://schemas.microsoft.com/office/word/2012/wordml" xmlns:w16cid="http://schemas.microsoft.com/office/word/2016/wordml/cid" xmlns:w16se="http://schemas.microsoft.com/office/word/2015/wordml/symex" mc:Ignorable="w14 w15 w16se w16cid">
+<w:styles xmlns:mc="http://schemas.openxmlformats.org/markup-compatibility/2006" xmlns:r="http://schemas.openxmlformats.org/officeDocument/2006/relationships" xmlns:w="http://schemas.openxmlformats.org/wordprocessingml/2006/main" xmlns:w14="http://schemas.microsoft.com/office/word/2010/wordml" xmlns:w15="http://schemas.microsoft.com/office/word/2012/wordml" xmlns:w16se="http://schemas.microsoft.com/office/word/2015/wordml/symex" mc:Ignorable="w14 w15 w16se">
   <w:docDefaults>
     <w:rPrDefault>
       <w:rPr>
@@ -1409,7 +1289,7 @@
       </w:pPr>
     </w:pPrDefault>
   </w:docDefaults>
-  <w:latentStyles w:defLockedState="0" w:defUIPriority="99" w:defSemiHidden="0" w:defUnhideWhenUsed="0" w:defQFormat="0" w:count="375">
+  <w:latentStyles w:defLockedState="0" w:defUIPriority="99" w:defSemiHidden="0" w:defUnhideWhenUsed="0" w:defQFormat="0" w:count="371">
     <w:lsdException w:name="Normal" w:uiPriority="0" w:qFormat="1"/>
     <w:lsdException w:name="heading 1" w:uiPriority="9" w:qFormat="1"/>
     <w:lsdException w:name="heading 2" w:semiHidden="1" w:uiPriority="9" w:unhideWhenUsed="1" w:qFormat="1"/>
@@ -1515,6 +1395,7 @@
     <w:lsdException w:name="HTML Sample" w:semiHidden="1" w:unhideWhenUsed="1"/>
     <w:lsdException w:name="HTML Typewriter" w:semiHidden="1" w:unhideWhenUsed="1"/>
     <w:lsdException w:name="HTML Variable" w:semiHidden="1" w:unhideWhenUsed="1"/>
+    <w:lsdException w:name="Normal Table" w:semiHidden="1" w:unhideWhenUsed="1"/>
     <w:lsdException w:name="annotation subject" w:semiHidden="1" w:unhideWhenUsed="1"/>
     <w:lsdException w:name="No List" w:semiHidden="1" w:unhideWhenUsed="1"/>
     <w:lsdException w:name="Outline List 1" w:semiHidden="1" w:unhideWhenUsed="1"/>
@@ -1558,8 +1439,10 @@
     <w:lsdException w:name="Table Elegant" w:semiHidden="1" w:unhideWhenUsed="1"/>
     <w:lsdException w:name="Table Professional" w:semiHidden="1" w:unhideWhenUsed="1"/>
     <w:lsdException w:name="Table Subtle 1" w:semiHidden="1" w:unhideWhenUsed="1"/>
+    <w:lsdException w:name="Table Subtle 2" w:semiHidden="1" w:unhideWhenUsed="1"/>
     <w:lsdException w:name="Table Web 1" w:semiHidden="1" w:unhideWhenUsed="1"/>
     <w:lsdException w:name="Table Web 2" w:semiHidden="1" w:unhideWhenUsed="1"/>
+    <w:lsdException w:name="Table Web 3" w:semiHidden="1" w:unhideWhenUsed="1"/>
     <w:lsdException w:name="Balloon Text" w:semiHidden="1" w:unhideWhenUsed="1"/>
     <w:lsdException w:name="Table Grid" w:uiPriority="39"/>
     <w:lsdException w:name="Table Theme" w:semiHidden="1" w:unhideWhenUsed="1"/>
@@ -1778,10 +1661,6 @@
     <w:lsdException w:name="List Table 5 Dark Accent 6" w:uiPriority="50"/>
     <w:lsdException w:name="List Table 6 Colorful Accent 6" w:uiPriority="51"/>
     <w:lsdException w:name="List Table 7 Colorful Accent 6" w:uiPriority="52"/>
-    <w:lsdException w:name="Mention" w:semiHidden="1" w:unhideWhenUsed="1"/>
-    <w:lsdException w:name="Smart Hyperlink" w:semiHidden="1" w:unhideWhenUsed="1"/>
-    <w:lsdException w:name="Hashtag" w:semiHidden="1" w:unhideWhenUsed="1"/>
-    <w:lsdException w:name="Unresolved Mention" w:semiHidden="1" w:unhideWhenUsed="1"/>
   </w:latentStyles>
   <w:style w:type="paragraph" w:default="1" w:styleId="Normal">
     <w:name w:val="Normal"/>

</xml_diff>